<commit_message>
Firebase Analytics + Accessibility Semantics
</commit_message>
<xml_diff>
--- a/tha2026_submission.docx
+++ b/tha2026_submission.docx
@@ -394,6 +394,9 @@
             <w:pPr>
               <w:pStyle w:val="TableContents"/>
             </w:pPr>
+            <w:r>
+              <w:t>Semantics</w:t>
+            </w:r>
           </w:p>
         </w:tc>
       </w:tr>
@@ -409,18 +412,44 @@
         <w:t>Submit screenshots or output showing results.</w:t>
       </w:r>
     </w:p>
-    <w:p/>
-    <w:p/>
-    <w:p/>
-    <w:p/>
-    <w:p/>
-    <w:p/>
-    <w:p/>
-    <w:p/>
-    <w:p>
-      <w:pPr>
-        <w:ind w:left="720"/>
-      </w:pPr>
+    <w:p>
+      <w:r>
+        <w:drawing>
+          <wp:inline distT="0" distB="0" distL="0" distR="0" wp14:anchorId="5F6EA1D4" wp14:editId="68D7A345">
+            <wp:extent cx="5731510" cy="3900805"/>
+            <wp:effectExtent l="0" t="0" r="0" b="0"/>
+            <wp:docPr id="561624438" name="Picture 1"/>
+            <wp:cNvGraphicFramePr>
+              <a:graphicFrameLocks xmlns:a="http://schemas.openxmlformats.org/drawingml/2006/main" noChangeAspect="1"/>
+            </wp:cNvGraphicFramePr>
+            <a:graphic xmlns:a="http://schemas.openxmlformats.org/drawingml/2006/main">
+              <a:graphicData uri="http://schemas.openxmlformats.org/drawingml/2006/picture">
+                <pic:pic xmlns:pic="http://schemas.openxmlformats.org/drawingml/2006/picture">
+                  <pic:nvPicPr>
+                    <pic:cNvPr id="561624438" name=""/>
+                    <pic:cNvPicPr/>
+                  </pic:nvPicPr>
+                  <pic:blipFill>
+                    <a:blip r:embed="rId11"/>
+                    <a:stretch>
+                      <a:fillRect/>
+                    </a:stretch>
+                  </pic:blipFill>
+                  <pic:spPr>
+                    <a:xfrm>
+                      <a:off x="0" y="0"/>
+                      <a:ext cx="5731510" cy="3900805"/>
+                    </a:xfrm>
+                    <a:prstGeom prst="rect">
+                      <a:avLst/>
+                    </a:prstGeom>
+                  </pic:spPr>
+                </pic:pic>
+              </a:graphicData>
+            </a:graphic>
+          </wp:inline>
+        </w:drawing>
+      </w:r>
     </w:p>
     <w:p>
       <w:pPr>
@@ -468,6 +497,9 @@
             <w:pPr>
               <w:pStyle w:val="TableContents"/>
             </w:pPr>
+            <w:r>
+              <w:t>Wireframe.cc</w:t>
+            </w:r>
           </w:p>
         </w:tc>
       </w:tr>
@@ -493,6 +525,35 @@
             <w:pPr>
               <w:pStyle w:val="TableContents"/>
             </w:pPr>
+            <w:hyperlink r:id="rId12" w:history="1">
+              <w:r>
+                <w:rPr>
+                  <w:rStyle w:val="Hyperlink"/>
+                </w:rPr>
+                <w:t>https://wireframe.cc/Kmrqat</w:t>
+              </w:r>
+            </w:hyperlink>
+            <w:r>
+              <w:t>,</w:t>
+            </w:r>
+          </w:p>
+          <w:p>
+            <w:pPr>
+              <w:pStyle w:val="TableContents"/>
+            </w:pPr>
+            <w:hyperlink r:id="rId13" w:history="1">
+              <w:r>
+                <w:rPr>
+                  <w:rStyle w:val="Hyperlink"/>
+                </w:rPr>
+                <w:t>https://wireframe.cc/TXF4Ch</w:t>
+              </w:r>
+            </w:hyperlink>
+          </w:p>
+          <w:p>
+            <w:pPr>
+              <w:pStyle w:val="TableContents"/>
+            </w:pPr>
           </w:p>
         </w:tc>
       </w:tr>
@@ -503,11 +564,217 @@
         <w:t>Screent shot of each screen:</w:t>
       </w:r>
     </w:p>
-    <w:p/>
+    <w:p>
+      <w:r>
+        <w:lastRenderedPageBreak/>
+        <w:drawing>
+          <wp:anchor distT="0" distB="0" distL="114300" distR="114300" simplePos="0" relativeHeight="251659776" behindDoc="0" locked="0" layoutInCell="1" allowOverlap="1" wp14:anchorId="5582F456" wp14:editId="2B469F23">
+            <wp:simplePos x="0" y="0"/>
+            <wp:positionH relativeFrom="column">
+              <wp:posOffset>2829487</wp:posOffset>
+            </wp:positionH>
+            <wp:positionV relativeFrom="paragraph">
+              <wp:posOffset>-104</wp:posOffset>
+            </wp:positionV>
+            <wp:extent cx="1881815" cy="3750197"/>
+            <wp:effectExtent l="0" t="0" r="0" b="0"/>
+            <wp:wrapSquare wrapText="bothSides"/>
+            <wp:docPr id="691284627" name="Picture 1"/>
+            <wp:cNvGraphicFramePr>
+              <a:graphicFrameLocks xmlns:a="http://schemas.openxmlformats.org/drawingml/2006/main" noChangeAspect="1"/>
+            </wp:cNvGraphicFramePr>
+            <a:graphic xmlns:a="http://schemas.openxmlformats.org/drawingml/2006/main">
+              <a:graphicData uri="http://schemas.openxmlformats.org/drawingml/2006/picture">
+                <pic:pic xmlns:pic="http://schemas.openxmlformats.org/drawingml/2006/picture">
+                  <pic:nvPicPr>
+                    <pic:cNvPr id="691284627" name=""/>
+                    <pic:cNvPicPr/>
+                  </pic:nvPicPr>
+                  <pic:blipFill>
+                    <a:blip r:embed="rId14" cstate="print">
+                      <a:extLst>
+                        <a:ext uri="{28A0092B-C50C-407E-A947-70E740481C1C}">
+                          <a14:useLocalDpi xmlns:a14="http://schemas.microsoft.com/office/drawing/2010/main" val="0"/>
+                        </a:ext>
+                      </a:extLst>
+                    </a:blip>
+                    <a:stretch>
+                      <a:fillRect/>
+                    </a:stretch>
+                  </pic:blipFill>
+                  <pic:spPr>
+                    <a:xfrm>
+                      <a:off x="0" y="0"/>
+                      <a:ext cx="1881815" cy="3750197"/>
+                    </a:xfrm>
+                    <a:prstGeom prst="rect">
+                      <a:avLst/>
+                    </a:prstGeom>
+                  </pic:spPr>
+                </pic:pic>
+              </a:graphicData>
+            </a:graphic>
+          </wp:anchor>
+        </w:drawing>
+      </w:r>
+      <w:r>
+        <w:drawing>
+          <wp:anchor distT="0" distB="0" distL="114300" distR="114300" simplePos="0" relativeHeight="251656704" behindDoc="0" locked="0" layoutInCell="1" allowOverlap="1" wp14:anchorId="154AF4AF" wp14:editId="3E3FA917">
+            <wp:simplePos x="0" y="0"/>
+            <wp:positionH relativeFrom="column">
+              <wp:posOffset>0</wp:posOffset>
+            </wp:positionH>
+            <wp:positionV relativeFrom="paragraph">
+              <wp:posOffset>0</wp:posOffset>
+            </wp:positionV>
+            <wp:extent cx="2697603" cy="3767559"/>
+            <wp:effectExtent l="0" t="0" r="0" b="0"/>
+            <wp:wrapSquare wrapText="bothSides"/>
+            <wp:docPr id="856382403" name="Picture 1"/>
+            <wp:cNvGraphicFramePr>
+              <a:graphicFrameLocks xmlns:a="http://schemas.openxmlformats.org/drawingml/2006/main" noChangeAspect="1"/>
+            </wp:cNvGraphicFramePr>
+            <a:graphic xmlns:a="http://schemas.openxmlformats.org/drawingml/2006/main">
+              <a:graphicData uri="http://schemas.openxmlformats.org/drawingml/2006/picture">
+                <pic:pic xmlns:pic="http://schemas.openxmlformats.org/drawingml/2006/picture">
+                  <pic:nvPicPr>
+                    <pic:cNvPr id="856382403" name=""/>
+                    <pic:cNvPicPr/>
+                  </pic:nvPicPr>
+                  <pic:blipFill>
+                    <a:blip r:embed="rId15" cstate="print">
+                      <a:extLst>
+                        <a:ext uri="{28A0092B-C50C-407E-A947-70E740481C1C}">
+                          <a14:useLocalDpi xmlns:a14="http://schemas.microsoft.com/office/drawing/2010/main" val="0"/>
+                        </a:ext>
+                      </a:extLst>
+                    </a:blip>
+                    <a:stretch>
+                      <a:fillRect/>
+                    </a:stretch>
+                  </pic:blipFill>
+                  <pic:spPr>
+                    <a:xfrm>
+                      <a:off x="0" y="0"/>
+                      <a:ext cx="2697603" cy="3767559"/>
+                    </a:xfrm>
+                    <a:prstGeom prst="rect">
+                      <a:avLst/>
+                    </a:prstGeom>
+                  </pic:spPr>
+                </pic:pic>
+              </a:graphicData>
+            </a:graphic>
+          </wp:anchor>
+        </w:drawing>
+      </w:r>
+    </w:p>
     <w:p>
       <w:pPr>
         <w:pStyle w:val="Heading2"/>
       </w:pPr>
+      <w:r>
+        <w:drawing>
+          <wp:anchor distT="0" distB="0" distL="114300" distR="114300" simplePos="0" relativeHeight="251661312" behindDoc="0" locked="0" layoutInCell="1" allowOverlap="1" wp14:anchorId="7D555F22" wp14:editId="522A5D07">
+            <wp:simplePos x="0" y="0"/>
+            <wp:positionH relativeFrom="column">
+              <wp:posOffset>-1983033</wp:posOffset>
+            </wp:positionH>
+            <wp:positionV relativeFrom="paragraph">
+              <wp:posOffset>3665606</wp:posOffset>
+            </wp:positionV>
+            <wp:extent cx="1881776" cy="3790709"/>
+            <wp:effectExtent l="0" t="0" r="0" b="0"/>
+            <wp:wrapSquare wrapText="bothSides"/>
+            <wp:docPr id="1920197618" name="Picture 1"/>
+            <wp:cNvGraphicFramePr>
+              <a:graphicFrameLocks xmlns:a="http://schemas.openxmlformats.org/drawingml/2006/main" noChangeAspect="1"/>
+            </wp:cNvGraphicFramePr>
+            <a:graphic xmlns:a="http://schemas.openxmlformats.org/drawingml/2006/main">
+              <a:graphicData uri="http://schemas.openxmlformats.org/drawingml/2006/picture">
+                <pic:pic xmlns:pic="http://schemas.openxmlformats.org/drawingml/2006/picture">
+                  <pic:nvPicPr>
+                    <pic:cNvPr id="1920197618" name=""/>
+                    <pic:cNvPicPr/>
+                  </pic:nvPicPr>
+                  <pic:blipFill>
+                    <a:blip r:embed="rId16" cstate="print">
+                      <a:extLst>
+                        <a:ext uri="{28A0092B-C50C-407E-A947-70E740481C1C}">
+                          <a14:useLocalDpi xmlns:a14="http://schemas.microsoft.com/office/drawing/2010/main" val="0"/>
+                        </a:ext>
+                      </a:extLst>
+                    </a:blip>
+                    <a:stretch>
+                      <a:fillRect/>
+                    </a:stretch>
+                  </pic:blipFill>
+                  <pic:spPr>
+                    <a:xfrm>
+                      <a:off x="0" y="0"/>
+                      <a:ext cx="1881776" cy="3790709"/>
+                    </a:xfrm>
+                    <a:prstGeom prst="rect">
+                      <a:avLst/>
+                    </a:prstGeom>
+                  </pic:spPr>
+                </pic:pic>
+              </a:graphicData>
+            </a:graphic>
+          </wp:anchor>
+        </w:drawing>
+      </w:r>
+      <w:r>
+        <w:drawing>
+          <wp:anchor distT="0" distB="0" distL="114300" distR="114300" simplePos="0" relativeHeight="251657728" behindDoc="0" locked="0" layoutInCell="1" allowOverlap="1" wp14:anchorId="61A40C95" wp14:editId="05C78447">
+            <wp:simplePos x="0" y="0"/>
+            <wp:positionH relativeFrom="column">
+              <wp:posOffset>-4826410</wp:posOffset>
+            </wp:positionH>
+            <wp:positionV relativeFrom="paragraph">
+              <wp:posOffset>3673202</wp:posOffset>
+            </wp:positionV>
+            <wp:extent cx="2722035" cy="3802284"/>
+            <wp:effectExtent l="0" t="0" r="0" b="0"/>
+            <wp:wrapSquare wrapText="bothSides"/>
+            <wp:docPr id="625746844" name="Picture 1"/>
+            <wp:cNvGraphicFramePr>
+              <a:graphicFrameLocks xmlns:a="http://schemas.openxmlformats.org/drawingml/2006/main" noChangeAspect="1"/>
+            </wp:cNvGraphicFramePr>
+            <a:graphic xmlns:a="http://schemas.openxmlformats.org/drawingml/2006/main">
+              <a:graphicData uri="http://schemas.openxmlformats.org/drawingml/2006/picture">
+                <pic:pic xmlns:pic="http://schemas.openxmlformats.org/drawingml/2006/picture">
+                  <pic:nvPicPr>
+                    <pic:cNvPr id="625746844" name=""/>
+                    <pic:cNvPicPr/>
+                  </pic:nvPicPr>
+                  <pic:blipFill>
+                    <a:blip r:embed="rId17" cstate="print">
+                      <a:extLst>
+                        <a:ext uri="{28A0092B-C50C-407E-A947-70E740481C1C}">
+                          <a14:useLocalDpi xmlns:a14="http://schemas.microsoft.com/office/drawing/2010/main" val="0"/>
+                        </a:ext>
+                      </a:extLst>
+                    </a:blip>
+                    <a:stretch>
+                      <a:fillRect/>
+                    </a:stretch>
+                  </pic:blipFill>
+                  <pic:spPr>
+                    <a:xfrm>
+                      <a:off x="0" y="0"/>
+                      <a:ext cx="2722035" cy="3802284"/>
+                    </a:xfrm>
+                    <a:prstGeom prst="rect">
+                      <a:avLst/>
+                    </a:prstGeom>
+                  </pic:spPr>
+                </pic:pic>
+              </a:graphicData>
+            </a:graphic>
+          </wp:anchor>
+        </w:drawing>
+      </w:r>
       <w:r>
         <w:br w:type="page"/>
       </w:r>
@@ -555,6 +822,9 @@
             <w:pPr>
               <w:pStyle w:val="TableContents"/>
             </w:pPr>
+            <w:r>
+              <w:t>I noticed that there was a higher Jank (slower frame) – the red bars – when an image was</w:t>
+            </w:r>
           </w:p>
         </w:tc>
       </w:tr>
@@ -570,6 +840,9 @@
             <w:pPr>
               <w:pStyle w:val="TableContents"/>
             </w:pPr>
+            <w:r>
+              <w:t>Being loaded. This could spike more if they’re being loaded form the disk rather than</w:t>
+            </w:r>
           </w:p>
         </w:tc>
       </w:tr>
@@ -585,6 +858,9 @@
             <w:pPr>
               <w:pStyle w:val="TableContents"/>
             </w:pPr>
+            <w:r>
+              <w:t>From memory, as it takes longer to decode and render.</w:t>
+            </w:r>
           </w:p>
         </w:tc>
       </w:tr>
@@ -600,6 +876,9 @@
             <w:pPr>
               <w:pStyle w:val="TableContents"/>
             </w:pPr>
+            <w:r>
+              <w:t xml:space="preserve">A way to reduce this is to cache images (the most important ones if there is a lot in the </w:t>
+            </w:r>
           </w:p>
         </w:tc>
       </w:tr>
@@ -615,6 +894,9 @@
             <w:pPr>
               <w:pStyle w:val="TableContents"/>
             </w:pPr>
+            <w:r>
+              <w:t xml:space="preserve">App) at the start of the application to avoid larger frame drops during the running of the </w:t>
+            </w:r>
           </w:p>
         </w:tc>
       </w:tr>
@@ -630,6 +912,9 @@
             <w:pPr>
               <w:pStyle w:val="TableContents"/>
             </w:pPr>
+            <w:r>
+              <w:t>Application.</w:t>
+            </w:r>
           </w:p>
         </w:tc>
       </w:tr>
@@ -653,6 +938,45 @@
     <w:p>
       <w:r>
         <w:t>Submit a Screenshot of DevTools before optimisation</w:t>
+      </w:r>
+    </w:p>
+    <w:p>
+      <w:r>
+        <w:drawing>
+          <wp:inline distT="0" distB="0" distL="0" distR="0" wp14:anchorId="6E45C26F" wp14:editId="67569954">
+            <wp:extent cx="5731510" cy="575945"/>
+            <wp:effectExtent l="0" t="0" r="0" b="0"/>
+            <wp:docPr id="439473821" name="Picture 1"/>
+            <wp:cNvGraphicFramePr>
+              <a:graphicFrameLocks xmlns:a="http://schemas.openxmlformats.org/drawingml/2006/main" noChangeAspect="1"/>
+            </wp:cNvGraphicFramePr>
+            <a:graphic xmlns:a="http://schemas.openxmlformats.org/drawingml/2006/main">
+              <a:graphicData uri="http://schemas.openxmlformats.org/drawingml/2006/picture">
+                <pic:pic xmlns:pic="http://schemas.openxmlformats.org/drawingml/2006/picture">
+                  <pic:nvPicPr>
+                    <pic:cNvPr id="439473821" name=""/>
+                    <pic:cNvPicPr/>
+                  </pic:nvPicPr>
+                  <pic:blipFill>
+                    <a:blip r:embed="rId18"/>
+                    <a:stretch>
+                      <a:fillRect/>
+                    </a:stretch>
+                  </pic:blipFill>
+                  <pic:spPr>
+                    <a:xfrm>
+                      <a:off x="0" y="0"/>
+                      <a:ext cx="5731510" cy="575945"/>
+                    </a:xfrm>
+                    <a:prstGeom prst="rect">
+                      <a:avLst/>
+                    </a:prstGeom>
+                  </pic:spPr>
+                </pic:pic>
+              </a:graphicData>
+            </a:graphic>
+          </wp:inline>
+        </w:drawing>
       </w:r>
     </w:p>
     <w:p/>
@@ -663,18 +987,18 @@
     <w:p/>
     <w:p/>
     <w:p/>
+    <w:p>
+      <w:pPr>
+        <w:pStyle w:val="Heading2"/>
+      </w:pPr>
+    </w:p>
     <w:p/>
     <w:p>
       <w:pPr>
         <w:pStyle w:val="Heading2"/>
       </w:pPr>
-    </w:p>
-    <w:p/>
-    <w:p>
-      <w:pPr>
-        <w:pStyle w:val="Heading2"/>
-      </w:pPr>
-      <w:r>
+      <w:r>
+        <w:lastRenderedPageBreak/>
         <w:t>R&amp;U3 – Device-Specific Feature (6 marks)</w:t>
       </w:r>
     </w:p>
@@ -705,7 +1029,10 @@
               <w:pStyle w:val="TableContents"/>
             </w:pPr>
             <w:r>
-              <w:t>Feature iplemented</w:t>
+              <w:t xml:space="preserve">Feature </w:t>
+            </w:r>
+            <w:r>
+              <w:t>implemented</w:t>
             </w:r>
           </w:p>
         </w:tc>
@@ -720,6 +1047,9 @@
             <w:pPr>
               <w:pStyle w:val="TableContents"/>
             </w:pPr>
+            <w:r>
+              <w:t>Local Persistent Storage using Hive</w:t>
+            </w:r>
           </w:p>
         </w:tc>
       </w:tr>
@@ -728,22 +1058,148 @@
     <w:p>
       <w:r>
         <w:t>Submit the Code snippet where this was used (screenshot)</w:t>
+      </w:r>
+    </w:p>
+    <w:p>
+      <w:r>
+        <w:t>Service class I created for getting and adding from the local storage</w:t>
+      </w:r>
+      <w:r>
+        <w:t>:</w:t>
+      </w:r>
+    </w:p>
+    <w:p>
+      <w:r>
+        <w:drawing>
+          <wp:inline distT="0" distB="0" distL="0" distR="0" wp14:anchorId="70D3C653" wp14:editId="79A36501">
+            <wp:extent cx="2309149" cy="2846654"/>
+            <wp:effectExtent l="0" t="0" r="0" b="0"/>
+            <wp:docPr id="1072708320" name="Picture 1"/>
+            <wp:cNvGraphicFramePr>
+              <a:graphicFrameLocks xmlns:a="http://schemas.openxmlformats.org/drawingml/2006/main" noChangeAspect="1"/>
+            </wp:cNvGraphicFramePr>
+            <a:graphic xmlns:a="http://schemas.openxmlformats.org/drawingml/2006/main">
+              <a:graphicData uri="http://schemas.openxmlformats.org/drawingml/2006/picture">
+                <pic:pic xmlns:pic="http://schemas.openxmlformats.org/drawingml/2006/picture">
+                  <pic:nvPicPr>
+                    <pic:cNvPr id="1072708320" name=""/>
+                    <pic:cNvPicPr/>
+                  </pic:nvPicPr>
+                  <pic:blipFill>
+                    <a:blip r:embed="rId19"/>
+                    <a:stretch>
+                      <a:fillRect/>
+                    </a:stretch>
+                  </pic:blipFill>
+                  <pic:spPr>
+                    <a:xfrm>
+                      <a:off x="0" y="0"/>
+                      <a:ext cx="2312458" cy="2850734"/>
+                    </a:xfrm>
+                    <a:prstGeom prst="rect">
+                      <a:avLst/>
+                    </a:prstGeom>
+                  </pic:spPr>
+                </pic:pic>
+              </a:graphicData>
+            </a:graphic>
+          </wp:inline>
+        </w:drawing>
+      </w:r>
+    </w:p>
+    <w:p>
+      <w:r>
+        <w:t>The add and get being used:</w:t>
+      </w:r>
+    </w:p>
+    <w:p>
+      <w:r>
+        <w:drawing>
+          <wp:inline distT="0" distB="0" distL="0" distR="0" wp14:anchorId="2970A9B1" wp14:editId="7F6A9E1D">
+            <wp:extent cx="4762982" cy="2286506"/>
+            <wp:effectExtent l="0" t="0" r="0" b="0"/>
+            <wp:docPr id="2499588" name="Picture 1"/>
+            <wp:cNvGraphicFramePr>
+              <a:graphicFrameLocks xmlns:a="http://schemas.openxmlformats.org/drawingml/2006/main" noChangeAspect="1"/>
+            </wp:cNvGraphicFramePr>
+            <a:graphic xmlns:a="http://schemas.openxmlformats.org/drawingml/2006/main">
+              <a:graphicData uri="http://schemas.openxmlformats.org/drawingml/2006/picture">
+                <pic:pic xmlns:pic="http://schemas.openxmlformats.org/drawingml/2006/picture">
+                  <pic:nvPicPr>
+                    <pic:cNvPr id="2499588" name=""/>
+                    <pic:cNvPicPr/>
+                  </pic:nvPicPr>
+                  <pic:blipFill>
+                    <a:blip r:embed="rId20"/>
+                    <a:stretch>
+                      <a:fillRect/>
+                    </a:stretch>
+                  </pic:blipFill>
+                  <pic:spPr>
+                    <a:xfrm>
+                      <a:off x="0" y="0"/>
+                      <a:ext cx="4766884" cy="2288379"/>
+                    </a:xfrm>
+                    <a:prstGeom prst="rect">
+                      <a:avLst/>
+                    </a:prstGeom>
+                  </pic:spPr>
+                </pic:pic>
+              </a:graphicData>
+            </a:graphic>
+          </wp:inline>
+        </w:drawing>
       </w:r>
     </w:p>
     <w:p/>
     <w:p/>
     <w:p/>
     <w:p/>
-    <w:p/>
-    <w:p/>
-    <w:p/>
-    <w:p/>
-    <w:p>
-      <w:r>
+    <w:p>
+      <w:r>
+        <w:lastRenderedPageBreak/>
         <w:t>Submit a screenshot of feature working on device/emulator</w:t>
       </w:r>
     </w:p>
-    <w:p/>
+    <w:p>
+      <w:r>
+        <w:drawing>
+          <wp:inline distT="0" distB="0" distL="0" distR="0" wp14:anchorId="2FABCCB3" wp14:editId="1E2D919B">
+            <wp:extent cx="2384385" cy="4790049"/>
+            <wp:effectExtent l="0" t="0" r="0" b="0"/>
+            <wp:docPr id="124659857" name="Picture 1"/>
+            <wp:cNvGraphicFramePr>
+              <a:graphicFrameLocks xmlns:a="http://schemas.openxmlformats.org/drawingml/2006/main" noChangeAspect="1"/>
+            </wp:cNvGraphicFramePr>
+            <a:graphic xmlns:a="http://schemas.openxmlformats.org/drawingml/2006/main">
+              <a:graphicData uri="http://schemas.openxmlformats.org/drawingml/2006/picture">
+                <pic:pic xmlns:pic="http://schemas.openxmlformats.org/drawingml/2006/picture">
+                  <pic:nvPicPr>
+                    <pic:cNvPr id="124659857" name=""/>
+                    <pic:cNvPicPr/>
+                  </pic:nvPicPr>
+                  <pic:blipFill>
+                    <a:blip r:embed="rId21"/>
+                    <a:stretch>
+                      <a:fillRect/>
+                    </a:stretch>
+                  </pic:blipFill>
+                  <pic:spPr>
+                    <a:xfrm>
+                      <a:off x="0" y="0"/>
+                      <a:ext cx="2389159" cy="4799640"/>
+                    </a:xfrm>
+                    <a:prstGeom prst="rect">
+                      <a:avLst/>
+                    </a:prstGeom>
+                  </pic:spPr>
+                </pic:pic>
+              </a:graphicData>
+            </a:graphic>
+          </wp:inline>
+        </w:drawing>
+      </w:r>
+    </w:p>
     <w:p>
       <w:pPr>
         <w:pStyle w:val="Heading2"/>
@@ -803,6 +1259,9 @@
             <w:pPr>
               <w:pStyle w:val="TableContents"/>
             </w:pPr>
+            <w:r>
+              <w:t>Camera</w:t>
+            </w:r>
           </w:p>
         </w:tc>
       </w:tr>
@@ -831,6 +1290,9 @@
             <w:pPr>
               <w:pStyle w:val="TableContents"/>
             </w:pPr>
+            <w:r>
+              <w:t>As it made most sense for my application</w:t>
+            </w:r>
           </w:p>
         </w:tc>
       </w:tr>
@@ -859,6 +1321,9 @@
             <w:pPr>
               <w:pStyle w:val="TableContents"/>
             </w:pPr>
+            <w:r>
+              <w:t>So a user can add an image to a note</w:t>
+            </w:r>
           </w:p>
         </w:tc>
       </w:tr>
@@ -875,6 +1340,54 @@
     <w:p>
       <w:r>
         <w:t>Submit a screenshot of notification firing</w:t>
+      </w:r>
+    </w:p>
+    <w:p>
+      <w:r>
+        <w:rPr>
+          <w:noProof/>
+        </w:rPr>
+        <w:drawing>
+          <wp:inline distT="0" distB="0" distL="0" distR="0" wp14:anchorId="5EDCC216" wp14:editId="2895B320">
+            <wp:extent cx="4450466" cy="3923323"/>
+            <wp:effectExtent l="0" t="0" r="0" b="0"/>
+            <wp:docPr id="1290687235" name="Picture 1"/>
+            <wp:cNvGraphicFramePr>
+              <a:graphicFrameLocks xmlns:a="http://schemas.openxmlformats.org/drawingml/2006/main" noChangeAspect="1"/>
+            </wp:cNvGraphicFramePr>
+            <a:graphic xmlns:a="http://schemas.openxmlformats.org/drawingml/2006/main">
+              <a:graphicData uri="http://schemas.openxmlformats.org/drawingml/2006/picture">
+                <pic:pic xmlns:pic="http://schemas.openxmlformats.org/drawingml/2006/picture">
+                  <pic:nvPicPr>
+                    <pic:cNvPr id="1290687235" name="Picture 1290687235"/>
+                    <pic:cNvPicPr/>
+                  </pic:nvPicPr>
+                  <pic:blipFill>
+                    <a:blip r:embed="rId22">
+                      <a:extLst>
+                        <a:ext uri="{28A0092B-C50C-407E-A947-70E740481C1C}">
+                          <a14:useLocalDpi xmlns:a14="http://schemas.microsoft.com/office/drawing/2010/main" val="0"/>
+                        </a:ext>
+                      </a:extLst>
+                    </a:blip>
+                    <a:stretch>
+                      <a:fillRect/>
+                    </a:stretch>
+                  </pic:blipFill>
+                  <pic:spPr>
+                    <a:xfrm>
+                      <a:off x="0" y="0"/>
+                      <a:ext cx="4456017" cy="3928217"/>
+                    </a:xfrm>
+                    <a:prstGeom prst="rect">
+                      <a:avLst/>
+                    </a:prstGeom>
+                  </pic:spPr>
+                </pic:pic>
+              </a:graphicData>
+            </a:graphic>
+          </wp:inline>
+        </w:drawing>
       </w:r>
     </w:p>
     <w:p/>
@@ -883,18 +1396,92 @@
     <w:p/>
     <w:p/>
     <w:p/>
-    <w:p/>
-    <w:p/>
-    <w:p>
-      <w:r>
+    <w:p>
+      <w:r>
+        <w:lastRenderedPageBreak/>
         <w:t>Code snippet triggering it (screenshot of code)</w:t>
       </w:r>
     </w:p>
-    <w:p/>
+    <w:p>
+      <w:r>
+        <w:drawing>
+          <wp:inline distT="0" distB="0" distL="0" distR="0" wp14:anchorId="64218367" wp14:editId="74BAF370">
+            <wp:extent cx="5534797" cy="1638529"/>
+            <wp:effectExtent l="0" t="0" r="0" b="0"/>
+            <wp:docPr id="601666891" name="Picture 1"/>
+            <wp:cNvGraphicFramePr>
+              <a:graphicFrameLocks xmlns:a="http://schemas.openxmlformats.org/drawingml/2006/main" noChangeAspect="1"/>
+            </wp:cNvGraphicFramePr>
+            <a:graphic xmlns:a="http://schemas.openxmlformats.org/drawingml/2006/main">
+              <a:graphicData uri="http://schemas.openxmlformats.org/drawingml/2006/picture">
+                <pic:pic xmlns:pic="http://schemas.openxmlformats.org/drawingml/2006/picture">
+                  <pic:nvPicPr>
+                    <pic:cNvPr id="601666891" name=""/>
+                    <pic:cNvPicPr/>
+                  </pic:nvPicPr>
+                  <pic:blipFill>
+                    <a:blip r:embed="rId23"/>
+                    <a:stretch>
+                      <a:fillRect/>
+                    </a:stretch>
+                  </pic:blipFill>
+                  <pic:spPr>
+                    <a:xfrm>
+                      <a:off x="0" y="0"/>
+                      <a:ext cx="5534797" cy="1638529"/>
+                    </a:xfrm>
+                    <a:prstGeom prst="rect">
+                      <a:avLst/>
+                    </a:prstGeom>
+                  </pic:spPr>
+                </pic:pic>
+              </a:graphicData>
+            </a:graphic>
+          </wp:inline>
+        </w:drawing>
+      </w:r>
+    </w:p>
     <w:p>
       <w:pPr>
         <w:pStyle w:val="Heading2"/>
       </w:pPr>
+      <w:r>
+        <w:drawing>
+          <wp:inline distT="0" distB="0" distL="0" distR="0" wp14:anchorId="049BDEE8" wp14:editId="0465133E">
+            <wp:extent cx="5731510" cy="5960110"/>
+            <wp:effectExtent l="0" t="0" r="0" b="0"/>
+            <wp:docPr id="1652683479" name="Picture 1"/>
+            <wp:cNvGraphicFramePr>
+              <a:graphicFrameLocks xmlns:a="http://schemas.openxmlformats.org/drawingml/2006/main" noChangeAspect="1"/>
+            </wp:cNvGraphicFramePr>
+            <a:graphic xmlns:a="http://schemas.openxmlformats.org/drawingml/2006/main">
+              <a:graphicData uri="http://schemas.openxmlformats.org/drawingml/2006/picture">
+                <pic:pic xmlns:pic="http://schemas.openxmlformats.org/drawingml/2006/picture">
+                  <pic:nvPicPr>
+                    <pic:cNvPr id="1652683479" name=""/>
+                    <pic:cNvPicPr/>
+                  </pic:nvPicPr>
+                  <pic:blipFill>
+                    <a:blip r:embed="rId24"/>
+                    <a:stretch>
+                      <a:fillRect/>
+                    </a:stretch>
+                  </pic:blipFill>
+                  <pic:spPr>
+                    <a:xfrm>
+                      <a:off x="0" y="0"/>
+                      <a:ext cx="5731510" cy="5960110"/>
+                    </a:xfrm>
+                    <a:prstGeom prst="rect">
+                      <a:avLst/>
+                    </a:prstGeom>
+                  </pic:spPr>
+                </pic:pic>
+              </a:graphicData>
+            </a:graphic>
+          </wp:inline>
+        </w:drawing>
+      </w:r>
       <w:r>
         <w:br w:type="page"/>
       </w:r>
@@ -954,6 +1541,9 @@
             <w:pPr>
               <w:pStyle w:val="TableContents"/>
             </w:pPr>
+            <w:r>
+              <w:t>https://github.com/6Blues/CPD-Home-SWD62A.git</w:t>
+            </w:r>
           </w:p>
         </w:tc>
       </w:tr>
@@ -964,57 +1554,118 @@
         <w:t>Screen shot of commits</w:t>
       </w:r>
     </w:p>
+    <w:p>
+      <w:r>
+        <w:drawing>
+          <wp:inline distT="0" distB="0" distL="0" distR="0" wp14:anchorId="5570CDB9" wp14:editId="69ADEF31">
+            <wp:extent cx="5731510" cy="5625465"/>
+            <wp:effectExtent l="0" t="0" r="0" b="0"/>
+            <wp:docPr id="954659185" name="Picture 1"/>
+            <wp:cNvGraphicFramePr>
+              <a:graphicFrameLocks xmlns:a="http://schemas.openxmlformats.org/drawingml/2006/main" noChangeAspect="1"/>
+            </wp:cNvGraphicFramePr>
+            <a:graphic xmlns:a="http://schemas.openxmlformats.org/drawingml/2006/main">
+              <a:graphicData uri="http://schemas.openxmlformats.org/drawingml/2006/picture">
+                <pic:pic xmlns:pic="http://schemas.openxmlformats.org/drawingml/2006/picture">
+                  <pic:nvPicPr>
+                    <pic:cNvPr id="954659185" name=""/>
+                    <pic:cNvPicPr/>
+                  </pic:nvPicPr>
+                  <pic:blipFill>
+                    <a:blip r:embed="rId25"/>
+                    <a:stretch>
+                      <a:fillRect/>
+                    </a:stretch>
+                  </pic:blipFill>
+                  <pic:spPr>
+                    <a:xfrm>
+                      <a:off x="0" y="0"/>
+                      <a:ext cx="5731510" cy="5625465"/>
+                    </a:xfrm>
+                    <a:prstGeom prst="rect">
+                      <a:avLst/>
+                    </a:prstGeom>
+                  </pic:spPr>
+                </pic:pic>
+              </a:graphicData>
+            </a:graphic>
+          </wp:inline>
+        </w:drawing>
+      </w:r>
+    </w:p>
     <w:p/>
     <w:p/>
     <w:p/>
+    <w:p>
+      <w:pPr>
+        <w:pStyle w:val="Heading2"/>
+      </w:pPr>
+      <w:r>
+        <w:br w:type="page"/>
+      </w:r>
+    </w:p>
+    <w:p>
+      <w:pPr>
+        <w:pStyle w:val="Heading2"/>
+        <w:spacing w:before="0"/>
+      </w:pPr>
+      <w:r>
+        <w:lastRenderedPageBreak/>
+        <w:t>R&amp;U6 – Analytics &amp; Monitoring (8 marks)</w:t>
+      </w:r>
+    </w:p>
+    <w:p>
+      <w:r>
+        <w:t>Submit a screenshot of analytics dashboard</w:t>
+      </w:r>
+    </w:p>
+    <w:p>
+      <w:r>
+        <w:drawing>
+          <wp:inline distT="0" distB="0" distL="0" distR="0" wp14:anchorId="35D7CD0E" wp14:editId="277A821E">
+            <wp:extent cx="5731510" cy="2703195"/>
+            <wp:effectExtent l="0" t="0" r="0" b="0"/>
+            <wp:docPr id="855482459" name="Picture 1"/>
+            <wp:cNvGraphicFramePr>
+              <a:graphicFrameLocks xmlns:a="http://schemas.openxmlformats.org/drawingml/2006/main" noChangeAspect="1"/>
+            </wp:cNvGraphicFramePr>
+            <a:graphic xmlns:a="http://schemas.openxmlformats.org/drawingml/2006/main">
+              <a:graphicData uri="http://schemas.openxmlformats.org/drawingml/2006/picture">
+                <pic:pic xmlns:pic="http://schemas.openxmlformats.org/drawingml/2006/picture">
+                  <pic:nvPicPr>
+                    <pic:cNvPr id="855482459" name=""/>
+                    <pic:cNvPicPr/>
+                  </pic:nvPicPr>
+                  <pic:blipFill>
+                    <a:blip r:embed="rId26"/>
+                    <a:stretch>
+                      <a:fillRect/>
+                    </a:stretch>
+                  </pic:blipFill>
+                  <pic:spPr>
+                    <a:xfrm>
+                      <a:off x="0" y="0"/>
+                      <a:ext cx="5731510" cy="2703195"/>
+                    </a:xfrm>
+                    <a:prstGeom prst="rect">
+                      <a:avLst/>
+                    </a:prstGeom>
+                  </pic:spPr>
+                </pic:pic>
+              </a:graphicData>
+            </a:graphic>
+          </wp:inline>
+        </w:drawing>
+      </w:r>
+    </w:p>
     <w:p/>
     <w:p/>
-    <w:p/>
-    <w:p/>
-    <w:p/>
-    <w:p/>
-    <w:p/>
-    <w:p/>
-    <w:p/>
-    <w:p/>
-    <w:p/>
-    <w:p>
-      <w:pPr>
-        <w:pStyle w:val="Heading2"/>
-      </w:pPr>
-      <w:r>
-        <w:br w:type="page"/>
-      </w:r>
-    </w:p>
     <w:p>
       <w:pPr>
         <w:pStyle w:val="Heading2"/>
         <w:spacing w:before="0"/>
       </w:pPr>
       <w:r>
-        <w:lastRenderedPageBreak/>
-        <w:t>R&amp;U6 – Analytics &amp; Monitoring (8 marks)</w:t>
-      </w:r>
-    </w:p>
-    <w:p>
-      <w:r>
-        <w:t>Submit a screenshot of analytics dashboard</w:t>
-      </w:r>
-    </w:p>
-    <w:p/>
-    <w:p/>
-    <w:p>
-      <w:r>
-        <w:br w:type="page"/>
-      </w:r>
-    </w:p>
-    <w:p>
-      <w:pPr>
-        <w:pStyle w:val="Heading2"/>
-        <w:spacing w:before="0"/>
-      </w:pPr>
-      <w:r>
-        <w:lastRenderedPageBreak/>
         <w:t>R&amp;U7 – Updates &amp; Maintenance Planning (8 marks)</w:t>
       </w:r>
     </w:p>
@@ -1059,6 +1710,9 @@
             <w:pPr>
               <w:pStyle w:val="TableContents"/>
             </w:pPr>
+            <w:r>
+              <w:t>The user being able to edit a note</w:t>
+            </w:r>
           </w:p>
         </w:tc>
       </w:tr>
@@ -1087,6 +1741,9 @@
             <w:pPr>
               <w:pStyle w:val="TableContents"/>
             </w:pPr>
+            <w:r>
+              <w:t>The user being able to delete a note</w:t>
+            </w:r>
           </w:p>
         </w:tc>
       </w:tr>
@@ -1115,6 +1772,9 @@
             <w:pPr>
               <w:pStyle w:val="TableContents"/>
             </w:pPr>
+            <w:r>
+              <w:t>The user being able to change the order of notes to their liking</w:t>
+            </w:r>
           </w:p>
         </w:tc>
       </w:tr>
@@ -1209,12 +1869,12 @@
       </w:r>
     </w:p>
     <w:sectPr>
-      <w:headerReference w:type="even" r:id="rId11"/>
-      <w:headerReference w:type="default" r:id="rId12"/>
-      <w:footerReference w:type="even" r:id="rId13"/>
-      <w:footerReference w:type="default" r:id="rId14"/>
-      <w:headerReference w:type="first" r:id="rId15"/>
-      <w:footerReference w:type="first" r:id="rId16"/>
+      <w:headerReference w:type="even" r:id="rId27"/>
+      <w:headerReference w:type="default" r:id="rId28"/>
+      <w:footerReference w:type="even" r:id="rId29"/>
+      <w:footerReference w:type="default" r:id="rId30"/>
+      <w:headerReference w:type="first" r:id="rId31"/>
+      <w:footerReference w:type="first" r:id="rId32"/>
       <w:pgSz w:w="11906" w:h="16838"/>
       <w:pgMar w:top="1440" w:right="1440" w:bottom="1440" w:left="1440" w:header="708" w:footer="708" w:gutter="0"/>
       <w:cols w:space="720"/>
@@ -2923,6 +3583,29 @@
       </w:tcPr>
     </w:tblStylePr>
   </w:style>
+  <w:style w:type="character" w:styleId="Hyperlink">
+    <w:name w:val="Hyperlink"/>
+    <w:basedOn w:val="DefaultParagraphFont"/>
+    <w:uiPriority w:val="99"/>
+    <w:unhideWhenUsed/>
+    <w:rsid w:val="00B4489F"/>
+    <w:rPr>
+      <w:color w:val="467886" w:themeColor="hyperlink"/>
+      <w:u w:val="single"/>
+    </w:rPr>
+  </w:style>
+  <w:style w:type="character" w:styleId="UnresolvedMention">
+    <w:name w:val="Unresolved Mention"/>
+    <w:basedOn w:val="DefaultParagraphFont"/>
+    <w:uiPriority w:val="99"/>
+    <w:semiHidden/>
+    <w:unhideWhenUsed/>
+    <w:rsid w:val="00B4489F"/>
+    <w:rPr>
+      <w:color w:val="605E5C"/>
+      <w:shd w:val="clear" w:color="auto" w:fill="E1DFDD"/>
+    </w:rPr>
+  </w:style>
 </w:styles>
 </file>
 
@@ -3101,6 +3784,26 @@
 </file>
 
 <file path=customXml/item1.xml><?xml version="1.0" encoding="utf-8"?>
+<p:properties xmlns:p="http://schemas.microsoft.com/office/2006/metadata/properties" xmlns:xsi="http://www.w3.org/2001/XMLSchema-instance" xmlns:pc="http://schemas.microsoft.com/office/infopath/2007/PartnerControls">
+  <documentManagement>
+    <lcf76f155ced4ddcb4097134ff3c332f xmlns="2dffbf7f-2d5d-43d0-991c-98f59bd1e99f">
+      <Terms xmlns="http://schemas.microsoft.com/office/infopath/2007/PartnerControls"/>
+    </lcf76f155ced4ddcb4097134ff3c332f>
+    <TaxCatchAll xmlns="f25d010d-3f1a-41a5-abc7-197038e5d066" xsi:nil="true"/>
+  </documentManagement>
+</p:properties>
+</file>
+
+<file path=customXml/item2.xml><?xml version="1.0" encoding="utf-8"?>
+<?mso-contentType ?>
+<FormTemplates xmlns="http://schemas.microsoft.com/sharepoint/v3/contenttype/forms">
+  <Display>DocumentLibraryForm</Display>
+  <Edit>DocumentLibraryForm</Edit>
+  <New>DocumentLibraryForm</New>
+</FormTemplates>
+</file>
+
+<file path=customXml/item3.xml><?xml version="1.0" encoding="utf-8"?>
 <ct:contentTypeSchema xmlns:ct="http://schemas.microsoft.com/office/2006/metadata/contentType" xmlns:ma="http://schemas.microsoft.com/office/2006/metadata/properties/metaAttributes" ct:_="" ma:_="" ma:contentTypeName="Document" ma:contentTypeID="0x01010066A47FB0E17DFB41836C0ED6EDA89BD3" ma:contentTypeVersion="11" ma:contentTypeDescription="Create a new document." ma:contentTypeScope="" ma:versionID="de0422aced448f6c4df45812ae2794a7">
   <xsd:schema xmlns:xsd="http://www.w3.org/2001/XMLSchema" xmlns:xs="http://www.w3.org/2001/XMLSchema" xmlns:p="http://schemas.microsoft.com/office/2006/metadata/properties" xmlns:ns2="2dffbf7f-2d5d-43d0-991c-98f59bd1e99f" xmlns:ns3="f25d010d-3f1a-41a5-abc7-197038e5d066" targetNamespace="http://schemas.microsoft.com/office/2006/metadata/properties" ma:root="true" ma:fieldsID="361616ba091415f9506b844656041d96" ns2:_="" ns3:_="">
     <xsd:import namespace="2dffbf7f-2d5d-43d0-991c-98f59bd1e99f"/>
@@ -3295,27 +3998,26 @@
 </ct:contentTypeSchema>
 </file>
 
-<file path=customXml/item2.xml><?xml version="1.0" encoding="utf-8"?>
-<?mso-contentType ?>
-<FormTemplates xmlns="http://schemas.microsoft.com/sharepoint/v3/contenttype/forms">
-  <Display>DocumentLibraryForm</Display>
-  <Edit>DocumentLibraryForm</Edit>
-  <New>DocumentLibraryForm</New>
-</FormTemplates>
+<file path=customXml/itemProps1.xml><?xml version="1.0" encoding="utf-8"?>
+<ds:datastoreItem xmlns:ds="http://schemas.openxmlformats.org/officeDocument/2006/customXml" ds:itemID="{8E04AD5D-FA80-44A6-ABBF-798E3120CDEC}">
+  <ds:schemaRefs>
+    <ds:schemaRef ds:uri="http://schemas.microsoft.com/office/2006/metadata/properties"/>
+    <ds:schemaRef ds:uri="http://schemas.microsoft.com/office/infopath/2007/PartnerControls"/>
+    <ds:schemaRef ds:uri="2dffbf7f-2d5d-43d0-991c-98f59bd1e99f"/>
+    <ds:schemaRef ds:uri="f25d010d-3f1a-41a5-abc7-197038e5d066"/>
+  </ds:schemaRefs>
+</ds:datastoreItem>
 </file>
 
-<file path=customXml/item3.xml><?xml version="1.0" encoding="utf-8"?>
-<p:properties xmlns:p="http://schemas.microsoft.com/office/2006/metadata/properties" xmlns:xsi="http://www.w3.org/2001/XMLSchema-instance" xmlns:pc="http://schemas.microsoft.com/office/infopath/2007/PartnerControls">
-  <documentManagement>
-    <lcf76f155ced4ddcb4097134ff3c332f xmlns="2dffbf7f-2d5d-43d0-991c-98f59bd1e99f">
-      <Terms xmlns="http://schemas.microsoft.com/office/infopath/2007/PartnerControls"/>
-    </lcf76f155ced4ddcb4097134ff3c332f>
-    <TaxCatchAll xmlns="f25d010d-3f1a-41a5-abc7-197038e5d066" xsi:nil="true"/>
-  </documentManagement>
-</p:properties>
+<file path=customXml/itemProps2.xml><?xml version="1.0" encoding="utf-8"?>
+<ds:datastoreItem xmlns:ds="http://schemas.openxmlformats.org/officeDocument/2006/customXml" ds:itemID="{34C0F653-B66A-440B-BDFD-6793FD3651A1}">
+  <ds:schemaRefs>
+    <ds:schemaRef ds:uri="http://schemas.microsoft.com/sharepoint/v3/contenttype/forms"/>
+  </ds:schemaRefs>
+</ds:datastoreItem>
 </file>
 
-<file path=customXml/itemProps1.xml><?xml version="1.0" encoding="utf-8"?>
+<file path=customXml/itemProps3.xml><?xml version="1.0" encoding="utf-8"?>
 <ds:datastoreItem xmlns:ds="http://schemas.openxmlformats.org/officeDocument/2006/customXml" ds:itemID="{A61D6640-CC1E-4084-9972-0EBEDED3424F}">
   <ds:schemaRefs>
     <ds:schemaRef ds:uri="http://schemas.microsoft.com/office/2006/metadata/contentType"/>
@@ -3332,23 +4034,4 @@
     <ds:schemaRef ds:uri="http://schemas.microsoft.com/internal/obd"/>
   </ds:schemaRefs>
 </ds:datastoreItem>
-</file>
-
-<file path=customXml/itemProps2.xml><?xml version="1.0" encoding="utf-8"?>
-<ds:datastoreItem xmlns:ds="http://schemas.openxmlformats.org/officeDocument/2006/customXml" ds:itemID="{34C0F653-B66A-440B-BDFD-6793FD3651A1}">
-  <ds:schemaRefs>
-    <ds:schemaRef ds:uri="http://schemas.microsoft.com/sharepoint/v3/contenttype/forms"/>
-  </ds:schemaRefs>
-</ds:datastoreItem>
-</file>
-
-<file path=customXml/itemProps3.xml><?xml version="1.0" encoding="utf-8"?>
-<ds:datastoreItem xmlns:ds="http://schemas.openxmlformats.org/officeDocument/2006/customXml" ds:itemID="{8E04AD5D-FA80-44A6-ABBF-798E3120CDEC}">
-  <ds:schemaRefs>
-    <ds:schemaRef ds:uri="http://schemas.microsoft.com/office/2006/metadata/properties"/>
-    <ds:schemaRef ds:uri="http://schemas.microsoft.com/office/infopath/2007/PartnerControls"/>
-    <ds:schemaRef ds:uri="2dffbf7f-2d5d-43d0-991c-98f59bd1e99f"/>
-    <ds:schemaRef ds:uri="f25d010d-3f1a-41a5-abc7-197038e5d066"/>
-  </ds:schemaRefs>
-</ds:datastoreItem>
 </file>
</xml_diff>